<commit_message>
corrected mistake in doc
</commit_message>
<xml_diff>
--- a/docs/Bedienungsanleitung.docx
+++ b/docs/Bedienungsanleitung.docx
@@ -375,7 +375,6 @@
         </w:rPr>
         <w:t>(</w:t>
       </w:r>
-      <w:proofErr w:type="spellStart"/>
       <w:r>
         <w:rPr>
           <w:rFonts w:ascii="Times New Roman" w:hAnsi="Times New Roman" w:cs="Times New Roman"/>
@@ -384,7 +383,6 @@
         </w:rPr>
         <w:t>AfD</w:t>
       </w:r>
-      <w:proofErr w:type="spellEnd"/>
       <w:r>
         <w:rPr>
           <w:rFonts w:ascii="Times New Roman" w:hAnsi="Times New Roman" w:cs="Times New Roman"/>
@@ -654,36 +652,8 @@
           <w:sz w:val="24"/>
           <w:szCs w:val="24"/>
         </w:rPr>
-        <w:t>Open-Data-</w:t>
-      </w:r>
-      <w:proofErr w:type="spellStart"/>
-      <w:r>
-        <w:rPr>
-          <w:rFonts w:ascii="Times New Roman" w:hAnsi="Times New Roman" w:cs="Times New Roman"/>
-          <w:sz w:val="24"/>
-          <w:szCs w:val="24"/>
-        </w:rPr>
-        <w:t>Election</w:t>
-      </w:r>
-      <w:proofErr w:type="spellEnd"/>
-      <w:r>
-        <w:rPr>
-          <w:rFonts w:ascii="Times New Roman" w:hAnsi="Times New Roman" w:cs="Times New Roman"/>
-          <w:sz w:val="24"/>
-          <w:szCs w:val="24"/>
-        </w:rPr>
-        <w:t>-</w:t>
-      </w:r>
-      <w:proofErr w:type="spellStart"/>
-      <w:r>
-        <w:rPr>
-          <w:rFonts w:ascii="Times New Roman" w:hAnsi="Times New Roman" w:cs="Times New Roman"/>
-          <w:sz w:val="24"/>
-          <w:szCs w:val="24"/>
-        </w:rPr>
-        <w:t>Results</w:t>
-      </w:r>
-      <w:proofErr w:type="spellEnd"/>
+        <w:t>Open-Data-Election-Results</w:t>
+      </w:r>
       <w:r>
         <w:rPr>
           <w:rFonts w:ascii="Times New Roman" w:hAnsi="Times New Roman" w:cs="Times New Roman"/>
@@ -770,33 +740,15 @@
           <w:sz w:val="24"/>
           <w:szCs w:val="24"/>
         </w:rPr>
-        <w:t xml:space="preserve"> </w:t>
-      </w:r>
-      <w:proofErr w:type="spellStart"/>
-      <w:r>
-        <w:rPr>
-          <w:rFonts w:ascii="Times New Roman" w:hAnsi="Times New Roman" w:cs="Times New Roman"/>
-          <w:sz w:val="24"/>
-          <w:szCs w:val="24"/>
-        </w:rPr>
-        <w:t>Strg+</w:t>
-      </w:r>
-      <w:r>
-        <w:rPr>
-          <w:rFonts w:ascii="Times New Roman" w:hAnsi="Times New Roman" w:cs="Times New Roman"/>
-          <w:sz w:val="24"/>
-          <w:szCs w:val="24"/>
-        </w:rPr>
-        <w:t>O</w:t>
-      </w:r>
-      <w:proofErr w:type="spellEnd"/>
-      <w:r>
-        <w:rPr>
-          <w:rFonts w:ascii="Times New Roman" w:hAnsi="Times New Roman" w:cs="Times New Roman"/>
-          <w:sz w:val="24"/>
-          <w:szCs w:val="24"/>
-        </w:rPr>
-        <w:t xml:space="preserve"> klicken und die Datei unter dem angegeben Pfad auswählen. Wir empfehlen für die Verwendung den Firefox Browser.</w:t>
+        <w:t xml:space="preserve"> Strg+</w:t>
+      </w:r>
+      <w:r>
+        <w:rPr>
+          <w:rFonts w:ascii="Times New Roman" w:hAnsi="Times New Roman" w:cs="Times New Roman"/>
+          <w:sz w:val="24"/>
+          <w:szCs w:val="24"/>
+        </w:rPr>
+        <w:t>O klicken und die Datei unter dem angegeben Pfad auswählen. Wir empfehlen für die Verwendung den Firefox Browser.</w:t>
       </w:r>
     </w:p>
     <w:p>
@@ -1063,108 +1015,90 @@
           <w:sz w:val="24"/>
           <w:szCs w:val="24"/>
         </w:rPr>
+        <w:t xml:space="preserve"> Tooltip mit einer Auskunft </w:t>
+      </w:r>
+      <w:r>
+        <w:rPr>
+          <w:rFonts w:ascii="Times New Roman" w:hAnsi="Times New Roman" w:cs="Times New Roman"/>
+          <w:sz w:val="24"/>
+          <w:szCs w:val="24"/>
+        </w:rPr>
+        <w:t>des genauen prozentualen Wertes Wahlbeteiligung:</w:t>
+      </w:r>
+    </w:p>
+    <w:p>
+      <w:pPr>
+        <w:jc w:val="both"/>
+        <w:rPr>
+          <w:rFonts w:ascii="Times New Roman" w:hAnsi="Times New Roman" w:cs="Times New Roman"/>
+          <w:i/>
+          <w:sz w:val="24"/>
+          <w:szCs w:val="24"/>
+        </w:rPr>
+      </w:pPr>
+    </w:p>
+    <w:p>
+      <w:pPr>
+        <w:jc w:val="both"/>
+        <w:rPr>
+          <w:rFonts w:ascii="Times New Roman" w:hAnsi="Times New Roman" w:cs="Times New Roman"/>
+          <w:i/>
+          <w:sz w:val="24"/>
+          <w:szCs w:val="24"/>
+        </w:rPr>
+      </w:pPr>
+      <w:r>
+        <w:rPr>
+          <w:rFonts w:ascii="Times New Roman" w:hAnsi="Times New Roman" w:cs="Times New Roman"/>
+          <w:i/>
+          <w:sz w:val="24"/>
+          <w:szCs w:val="24"/>
+        </w:rPr>
+        <w:t xml:space="preserve">b) </w:t>
+      </w:r>
+      <w:r>
+        <w:rPr>
+          <w:rFonts w:ascii="Times New Roman" w:hAnsi="Times New Roman" w:cs="Times New Roman"/>
+          <w:i/>
+          <w:sz w:val="24"/>
+          <w:szCs w:val="24"/>
+        </w:rPr>
+        <w:t>Die Wahlergebnisse</w:t>
+      </w:r>
+    </w:p>
+    <w:p>
+      <w:pPr>
+        <w:jc w:val="both"/>
+        <w:rPr>
+          <w:rFonts w:ascii="Times New Roman" w:hAnsi="Times New Roman" w:cs="Times New Roman"/>
+          <w:sz w:val="24"/>
+          <w:szCs w:val="24"/>
+        </w:rPr>
+      </w:pPr>
+      <w:r>
+        <w:rPr>
+          <w:rFonts w:ascii="Times New Roman" w:hAnsi="Times New Roman" w:cs="Times New Roman"/>
+          <w:sz w:val="24"/>
+          <w:szCs w:val="24"/>
+        </w:rPr>
+        <w:t xml:space="preserve">Sobald Sie die Kategorie Wahlergebnisse auswählen sind die </w:t>
+      </w:r>
+      <w:r>
+        <w:rPr>
+          <w:rFonts w:ascii="Times New Roman" w:hAnsi="Times New Roman" w:cs="Times New Roman"/>
+          <w:sz w:val="24"/>
+          <w:szCs w:val="24"/>
+        </w:rPr>
+        <w:t>Felder erneut weiß.</w:t>
+      </w:r>
+      <w:r>
+        <w:rPr>
+          <w:rFonts w:ascii="Times New Roman" w:hAnsi="Times New Roman" w:cs="Times New Roman"/>
+          <w:sz w:val="24"/>
+          <w:szCs w:val="24"/>
+        </w:rPr>
         <w:t xml:space="preserve"> </w:t>
       </w:r>
-      <w:proofErr w:type="spellStart"/>
-      <w:r>
-        <w:rPr>
-          <w:rFonts w:ascii="Times New Roman" w:hAnsi="Times New Roman" w:cs="Times New Roman"/>
-          <w:sz w:val="24"/>
-          <w:szCs w:val="24"/>
-        </w:rPr>
-        <w:t>Tooltip</w:t>
-      </w:r>
-      <w:proofErr w:type="spellEnd"/>
-      <w:r>
-        <w:rPr>
-          <w:rFonts w:ascii="Times New Roman" w:hAnsi="Times New Roman" w:cs="Times New Roman"/>
-          <w:sz w:val="24"/>
-          <w:szCs w:val="24"/>
-        </w:rPr>
-        <w:t xml:space="preserve"> mit einer Auskunft </w:t>
-      </w:r>
-      <w:r>
-        <w:rPr>
-          <w:rFonts w:ascii="Times New Roman" w:hAnsi="Times New Roman" w:cs="Times New Roman"/>
-          <w:sz w:val="24"/>
-          <w:szCs w:val="24"/>
-        </w:rPr>
-        <w:t>des genauen prozentualen Wertes Wahlbeteiligung:</w:t>
-      </w:r>
-    </w:p>
-    <w:p>
-      <w:pPr>
-        <w:jc w:val="both"/>
-        <w:rPr>
-          <w:rFonts w:ascii="Times New Roman" w:hAnsi="Times New Roman" w:cs="Times New Roman"/>
-          <w:i/>
-          <w:sz w:val="24"/>
-          <w:szCs w:val="24"/>
-        </w:rPr>
-      </w:pPr>
-    </w:p>
-    <w:p>
-      <w:pPr>
-        <w:jc w:val="both"/>
-        <w:rPr>
-          <w:rFonts w:ascii="Times New Roman" w:hAnsi="Times New Roman" w:cs="Times New Roman"/>
-          <w:i/>
-          <w:sz w:val="24"/>
-          <w:szCs w:val="24"/>
-        </w:rPr>
-      </w:pPr>
-      <w:r>
-        <w:rPr>
-          <w:rFonts w:ascii="Times New Roman" w:hAnsi="Times New Roman" w:cs="Times New Roman"/>
-          <w:i/>
-          <w:sz w:val="24"/>
-          <w:szCs w:val="24"/>
-        </w:rPr>
-        <w:t xml:space="preserve">b) </w:t>
-      </w:r>
-      <w:r>
-        <w:rPr>
-          <w:rFonts w:ascii="Times New Roman" w:hAnsi="Times New Roman" w:cs="Times New Roman"/>
-          <w:i/>
-          <w:sz w:val="24"/>
-          <w:szCs w:val="24"/>
-        </w:rPr>
-        <w:t>Die Wahlergebnisse</w:t>
-      </w:r>
-    </w:p>
-    <w:p>
-      <w:pPr>
-        <w:jc w:val="both"/>
-        <w:rPr>
-          <w:rFonts w:ascii="Times New Roman" w:hAnsi="Times New Roman" w:cs="Times New Roman"/>
-          <w:sz w:val="24"/>
-          <w:szCs w:val="24"/>
-        </w:rPr>
-      </w:pPr>
-      <w:r>
-        <w:rPr>
-          <w:rFonts w:ascii="Times New Roman" w:hAnsi="Times New Roman" w:cs="Times New Roman"/>
-          <w:sz w:val="24"/>
-          <w:szCs w:val="24"/>
-        </w:rPr>
-        <w:t xml:space="preserve">Sobald Sie die Kategorie Wahlergebnisse auswählen sind die </w:t>
-      </w:r>
-      <w:r>
-        <w:rPr>
-          <w:rFonts w:ascii="Times New Roman" w:hAnsi="Times New Roman" w:cs="Times New Roman"/>
-          <w:sz w:val="24"/>
-          <w:szCs w:val="24"/>
-        </w:rPr>
-        <w:t>Felder erneut weiß.</w:t>
-      </w:r>
-      <w:r>
-        <w:rPr>
-          <w:rFonts w:ascii="Times New Roman" w:hAnsi="Times New Roman" w:cs="Times New Roman"/>
-          <w:sz w:val="24"/>
-          <w:szCs w:val="24"/>
-        </w:rPr>
-        <w:t xml:space="preserve"> </w:t>
-      </w:r>
       <w:r>
         <w:rPr>
           <w:rFonts w:ascii="Times New Roman" w:hAnsi="Times New Roman" w:cs="Times New Roman"/>
@@ -1203,25 +1137,7 @@
           <w:sz w:val="24"/>
           <w:szCs w:val="24"/>
         </w:rPr>
-        <w:t xml:space="preserve"> im </w:t>
-      </w:r>
-      <w:proofErr w:type="spellStart"/>
-      <w:r>
-        <w:rPr>
-          <w:rFonts w:ascii="Times New Roman" w:hAnsi="Times New Roman" w:cs="Times New Roman"/>
-          <w:sz w:val="24"/>
-          <w:szCs w:val="24"/>
-        </w:rPr>
-        <w:t>Tooltip</w:t>
-      </w:r>
-      <w:proofErr w:type="spellEnd"/>
-      <w:r>
-        <w:rPr>
-          <w:rFonts w:ascii="Times New Roman" w:hAnsi="Times New Roman" w:cs="Times New Roman"/>
-          <w:sz w:val="24"/>
-          <w:szCs w:val="24"/>
-        </w:rPr>
-        <w:t xml:space="preserve"> angezeigt</w:t>
+        <w:t xml:space="preserve"> im Tooltip angezeigt</w:t>
       </w:r>
       <w:r>
         <w:rPr>
@@ -1776,7 +1692,6 @@
         </w:rPr>
         <w:t xml:space="preserve">) den Ergebnissen für das Feld </w:t>
       </w:r>
-      <w:proofErr w:type="spellStart"/>
       <w:r>
         <w:rPr>
           <w:rFonts w:ascii="Times New Roman" w:hAnsi="Times New Roman" w:cs="Times New Roman"/>
@@ -1784,9 +1699,8 @@
           <w:sz w:val="24"/>
           <w:szCs w:val="24"/>
         </w:rPr>
-        <w:t>Dierkow</w:t>
-      </w:r>
-      <w:proofErr w:type="spellEnd"/>
+        <w:t>Dierkow-Neu</w:t>
+      </w:r>
       <w:r>
         <w:rPr>
           <w:rFonts w:ascii="Times New Roman" w:hAnsi="Times New Roman" w:cs="Times New Roman"/>
@@ -1794,7 +1708,234 @@
           <w:sz w:val="24"/>
           <w:szCs w:val="24"/>
         </w:rPr>
-        <w:t>-Neu</w:t>
+        <w:t xml:space="preserve"> gegenübergestellt.</w:t>
+      </w:r>
+    </w:p>
+    <w:p>
+      <w:pPr>
+        <w:jc w:val="both"/>
+        <w:rPr>
+          <w:rFonts w:ascii="Times New Roman" w:hAnsi="Times New Roman" w:cs="Times New Roman"/>
+          <w:sz w:val="24"/>
+          <w:szCs w:val="24"/>
+        </w:rPr>
+      </w:pPr>
+    </w:p>
+    <w:p>
+      <w:pPr>
+        <w:jc w:val="both"/>
+        <w:rPr>
+          <w:rFonts w:ascii="Times New Roman" w:hAnsi="Times New Roman" w:cs="Times New Roman"/>
+          <w:b/>
+          <w:sz w:val="24"/>
+          <w:szCs w:val="24"/>
+          <w:u w:val="single"/>
+        </w:rPr>
+      </w:pPr>
+      <w:r>
+        <w:rPr>
+          <w:rFonts w:ascii="Times New Roman" w:hAnsi="Times New Roman" w:cs="Times New Roman"/>
+          <w:b/>
+          <w:sz w:val="24"/>
+          <w:szCs w:val="24"/>
+          <w:u w:val="single"/>
+        </w:rPr>
+        <w:t xml:space="preserve">3) </w:t>
+      </w:r>
+      <w:r>
+        <w:rPr>
+          <w:rFonts w:ascii="Times New Roman" w:hAnsi="Times New Roman" w:cs="Times New Roman"/>
+          <w:b/>
+          <w:sz w:val="24"/>
+          <w:szCs w:val="24"/>
+          <w:u w:val="single"/>
+        </w:rPr>
+        <w:t>Falls</w:t>
+      </w:r>
+      <w:r>
+        <w:rPr>
+          <w:rFonts w:ascii="Times New Roman" w:hAnsi="Times New Roman" w:cs="Times New Roman"/>
+          <w:b/>
+          <w:sz w:val="24"/>
+          <w:szCs w:val="24"/>
+          <w:u w:val="single"/>
+        </w:rPr>
+        <w:t xml:space="preserve"> die Anwendung nicht startet</w:t>
+      </w:r>
+      <w:r>
+        <w:rPr>
+          <w:rFonts w:ascii="Times New Roman" w:hAnsi="Times New Roman" w:cs="Times New Roman"/>
+          <w:b/>
+          <w:sz w:val="24"/>
+          <w:szCs w:val="24"/>
+          <w:u w:val="single"/>
+        </w:rPr>
+        <w:t>:</w:t>
+      </w:r>
+    </w:p>
+    <w:p>
+      <w:pPr>
+        <w:jc w:val="both"/>
+        <w:rPr>
+          <w:rFonts w:ascii="Times New Roman" w:hAnsi="Times New Roman" w:cs="Times New Roman"/>
+          <w:sz w:val="24"/>
+          <w:szCs w:val="24"/>
+        </w:rPr>
+      </w:pPr>
+      <w:r>
+        <w:rPr>
+          <w:rFonts w:ascii="Times New Roman" w:hAnsi="Times New Roman" w:cs="Times New Roman"/>
+          <w:sz w:val="24"/>
+          <w:szCs w:val="24"/>
+        </w:rPr>
+        <w:t>Es kann passieren, dass</w:t>
+      </w:r>
+      <w:r>
+        <w:rPr>
+          <w:rFonts w:ascii="Times New Roman" w:hAnsi="Times New Roman" w:cs="Times New Roman"/>
+          <w:sz w:val="24"/>
+          <w:szCs w:val="24"/>
+        </w:rPr>
+        <w:t xml:space="preserve"> beim Ö</w:t>
+      </w:r>
+      <w:r>
+        <w:rPr>
+          <w:rFonts w:ascii="Times New Roman" w:hAnsi="Times New Roman" w:cs="Times New Roman"/>
+          <w:sz w:val="24"/>
+          <w:szCs w:val="24"/>
+        </w:rPr>
+        <w:t xml:space="preserve">ffnen </w:t>
+      </w:r>
+      <w:r>
+        <w:rPr>
+          <w:rFonts w:ascii="Times New Roman" w:hAnsi="Times New Roman" w:cs="Times New Roman"/>
+          <w:sz w:val="24"/>
+          <w:szCs w:val="24"/>
+        </w:rPr>
+        <w:t xml:space="preserve">der Anwendung </w:t>
+      </w:r>
+      <w:r>
+        <w:rPr>
+          <w:rFonts w:ascii="Times New Roman" w:hAnsi="Times New Roman" w:cs="Times New Roman"/>
+          <w:sz w:val="24"/>
+          <w:szCs w:val="24"/>
+        </w:rPr>
+        <w:t>lediglich ein leeres Fenster erscheint, da</w:t>
+      </w:r>
+      <w:r>
+        <w:rPr>
+          <w:rFonts w:ascii="Times New Roman" w:hAnsi="Times New Roman" w:cs="Times New Roman"/>
+          <w:sz w:val="24"/>
+          <w:szCs w:val="24"/>
+        </w:rPr>
+        <w:t xml:space="preserve"> das Skript aufgrund von Sicherheitseinstellungen in Ihrem Browser nicht ausgeführt wird. Im </w:t>
+      </w:r>
+      <w:r>
+        <w:rPr>
+          <w:rFonts w:ascii="Times New Roman" w:hAnsi="Times New Roman" w:cs="Times New Roman"/>
+          <w:sz w:val="24"/>
+          <w:szCs w:val="24"/>
+        </w:rPr>
+        <w:t>F</w:t>
+      </w:r>
+      <w:r>
+        <w:rPr>
+          <w:rFonts w:ascii="Times New Roman" w:hAnsi="Times New Roman" w:cs="Times New Roman"/>
+          <w:sz w:val="24"/>
+          <w:szCs w:val="24"/>
+        </w:rPr>
+        <w:t xml:space="preserve">olgenden wird </w:t>
+      </w:r>
+      <w:r>
+        <w:rPr>
+          <w:rFonts w:ascii="Times New Roman" w:hAnsi="Times New Roman" w:cs="Times New Roman"/>
+          <w:sz w:val="24"/>
+          <w:szCs w:val="24"/>
+        </w:rPr>
+        <w:t>beschrieben</w:t>
+      </w:r>
+      <w:r>
+        <w:rPr>
+          <w:rFonts w:ascii="Times New Roman" w:hAnsi="Times New Roman" w:cs="Times New Roman"/>
+          <w:sz w:val="24"/>
+          <w:szCs w:val="24"/>
+        </w:rPr>
+        <w:t xml:space="preserve">, wie Sie </w:t>
+      </w:r>
+      <w:r>
+        <w:rPr>
+          <w:rFonts w:ascii="Times New Roman" w:hAnsi="Times New Roman" w:cs="Times New Roman"/>
+          <w:sz w:val="24"/>
+          <w:szCs w:val="24"/>
+        </w:rPr>
+        <w:t>für bestimmte Browser dieses Problem beheben können.</w:t>
+      </w:r>
+    </w:p>
+    <w:p>
+      <w:pPr>
+        <w:rPr>
+          <w:rFonts w:ascii="Times New Roman" w:hAnsi="Times New Roman" w:cs="Times New Roman"/>
+          <w:sz w:val="24"/>
+          <w:szCs w:val="24"/>
+          <w:u w:val="single"/>
+        </w:rPr>
+      </w:pPr>
+      <w:r>
+        <w:rPr>
+          <w:rFonts w:ascii="Times New Roman" w:hAnsi="Times New Roman" w:cs="Times New Roman"/>
+          <w:sz w:val="24"/>
+          <w:szCs w:val="24"/>
+          <w:u w:val="single"/>
+        </w:rPr>
+        <w:t>Firefox</w:t>
+      </w:r>
+    </w:p>
+    <w:p>
+      <w:pPr>
+        <w:jc w:val="both"/>
+        <w:rPr>
+          <w:rFonts w:ascii="Times New Roman" w:hAnsi="Times New Roman" w:cs="Times New Roman"/>
+          <w:sz w:val="24"/>
+          <w:szCs w:val="24"/>
+        </w:rPr>
+      </w:pPr>
+      <w:r>
+        <w:rPr>
+          <w:rFonts w:ascii="Times New Roman" w:hAnsi="Times New Roman" w:cs="Times New Roman"/>
+          <w:sz w:val="24"/>
+          <w:szCs w:val="24"/>
+        </w:rPr>
+        <w:t>Öffnen Sie die Konfigurationseinstellungen des Firefox-Bro</w:t>
+      </w:r>
+      <w:r>
+        <w:rPr>
+          <w:rFonts w:ascii="Times New Roman" w:hAnsi="Times New Roman" w:cs="Times New Roman"/>
+          <w:sz w:val="24"/>
+          <w:szCs w:val="24"/>
+        </w:rPr>
+        <w:t xml:space="preserve">wsers indem sie </w:t>
+      </w:r>
+      <w:r>
+        <w:rPr>
+          <w:rFonts w:ascii="Courier New" w:hAnsi="Courier New" w:cs="Courier New"/>
+        </w:rPr>
+        <w:t>about:config</w:t>
+      </w:r>
+      <w:r>
+        <w:rPr>
+          <w:rFonts w:ascii="Times New Roman" w:hAnsi="Times New Roman" w:cs="Times New Roman"/>
+          <w:sz w:val="24"/>
+          <w:szCs w:val="24"/>
+        </w:rPr>
+        <w:t xml:space="preserve"> in die Suchleiste eintippen. </w:t>
+      </w:r>
+      <w:r>
+        <w:rPr>
+          <w:rFonts w:ascii="Times New Roman" w:hAnsi="Times New Roman" w:cs="Times New Roman"/>
+          <w:sz w:val="24"/>
+          <w:szCs w:val="24"/>
+        </w:rPr>
+        <w:t xml:space="preserve">Damit die Anwendung ausgeführt werden kann, müssen die beiden folgenden Werte auf </w:t>
       </w:r>
       <w:r>
         <w:rPr>
@@ -1803,248 +1944,8 @@
           <w:sz w:val="24"/>
           <w:szCs w:val="24"/>
         </w:rPr>
-        <w:t xml:space="preserve"> gegenübergestellt.</w:t>
-      </w:r>
-    </w:p>
-    <w:p>
-      <w:pPr>
-        <w:jc w:val="both"/>
-        <w:rPr>
-          <w:rFonts w:ascii="Times New Roman" w:hAnsi="Times New Roman" w:cs="Times New Roman"/>
-          <w:sz w:val="24"/>
-          <w:szCs w:val="24"/>
-        </w:rPr>
-      </w:pPr>
-    </w:p>
-    <w:p>
-      <w:pPr>
-        <w:jc w:val="both"/>
-        <w:rPr>
-          <w:rFonts w:ascii="Times New Roman" w:hAnsi="Times New Roman" w:cs="Times New Roman"/>
-          <w:b/>
-          <w:sz w:val="24"/>
-          <w:szCs w:val="24"/>
-          <w:u w:val="single"/>
-        </w:rPr>
-      </w:pPr>
-      <w:r>
-        <w:rPr>
-          <w:rFonts w:ascii="Times New Roman" w:hAnsi="Times New Roman" w:cs="Times New Roman"/>
-          <w:b/>
-          <w:sz w:val="24"/>
-          <w:szCs w:val="24"/>
-          <w:u w:val="single"/>
-        </w:rPr>
-        <w:t xml:space="preserve">3) </w:t>
-      </w:r>
-      <w:r>
-        <w:rPr>
-          <w:rFonts w:ascii="Times New Roman" w:hAnsi="Times New Roman" w:cs="Times New Roman"/>
-          <w:b/>
-          <w:sz w:val="24"/>
-          <w:szCs w:val="24"/>
-          <w:u w:val="single"/>
-        </w:rPr>
-        <w:t>Falls</w:t>
-      </w:r>
-      <w:r>
-        <w:rPr>
-          <w:rFonts w:ascii="Times New Roman" w:hAnsi="Times New Roman" w:cs="Times New Roman"/>
-          <w:b/>
-          <w:sz w:val="24"/>
-          <w:szCs w:val="24"/>
-          <w:u w:val="single"/>
-        </w:rPr>
-        <w:t xml:space="preserve"> die Anwendung nicht startet</w:t>
-      </w:r>
-      <w:r>
-        <w:rPr>
-          <w:rFonts w:ascii="Times New Roman" w:hAnsi="Times New Roman" w:cs="Times New Roman"/>
-          <w:b/>
-          <w:sz w:val="24"/>
-          <w:szCs w:val="24"/>
-          <w:u w:val="single"/>
-        </w:rPr>
-        <w:t>:</w:t>
-      </w:r>
-    </w:p>
-    <w:p>
-      <w:pPr>
-        <w:jc w:val="both"/>
-        <w:rPr>
-          <w:rFonts w:ascii="Times New Roman" w:hAnsi="Times New Roman" w:cs="Times New Roman"/>
-          <w:sz w:val="24"/>
-          <w:szCs w:val="24"/>
-        </w:rPr>
-      </w:pPr>
-      <w:r>
-        <w:rPr>
-          <w:rFonts w:ascii="Times New Roman" w:hAnsi="Times New Roman" w:cs="Times New Roman"/>
-          <w:sz w:val="24"/>
-          <w:szCs w:val="24"/>
-        </w:rPr>
-        <w:t>Es kann passieren, dass</w:t>
-      </w:r>
-      <w:r>
-        <w:rPr>
-          <w:rFonts w:ascii="Times New Roman" w:hAnsi="Times New Roman" w:cs="Times New Roman"/>
-          <w:sz w:val="24"/>
-          <w:szCs w:val="24"/>
-        </w:rPr>
-        <w:t xml:space="preserve"> beim Ö</w:t>
-      </w:r>
-      <w:r>
-        <w:rPr>
-          <w:rFonts w:ascii="Times New Roman" w:hAnsi="Times New Roman" w:cs="Times New Roman"/>
-          <w:sz w:val="24"/>
-          <w:szCs w:val="24"/>
-        </w:rPr>
-        <w:t xml:space="preserve">ffnen </w:t>
-      </w:r>
-      <w:r>
-        <w:rPr>
-          <w:rFonts w:ascii="Times New Roman" w:hAnsi="Times New Roman" w:cs="Times New Roman"/>
-          <w:sz w:val="24"/>
-          <w:szCs w:val="24"/>
-        </w:rPr>
-        <w:t xml:space="preserve">der Anwendung </w:t>
-      </w:r>
-      <w:r>
-        <w:rPr>
-          <w:rFonts w:ascii="Times New Roman" w:hAnsi="Times New Roman" w:cs="Times New Roman"/>
-          <w:sz w:val="24"/>
-          <w:szCs w:val="24"/>
-        </w:rPr>
-        <w:t>lediglich ein leeres Fenster erscheint, da</w:t>
-      </w:r>
-      <w:r>
-        <w:rPr>
-          <w:rFonts w:ascii="Times New Roman" w:hAnsi="Times New Roman" w:cs="Times New Roman"/>
-          <w:sz w:val="24"/>
-          <w:szCs w:val="24"/>
-        </w:rPr>
-        <w:t xml:space="preserve"> das Skript aufgrund von Sicherheitseinstellungen in Ihrem Browser nicht ausgeführt wird. Im </w:t>
-      </w:r>
-      <w:r>
-        <w:rPr>
-          <w:rFonts w:ascii="Times New Roman" w:hAnsi="Times New Roman" w:cs="Times New Roman"/>
-          <w:sz w:val="24"/>
-          <w:szCs w:val="24"/>
-        </w:rPr>
-        <w:t>F</w:t>
-      </w:r>
-      <w:r>
-        <w:rPr>
-          <w:rFonts w:ascii="Times New Roman" w:hAnsi="Times New Roman" w:cs="Times New Roman"/>
-          <w:sz w:val="24"/>
-          <w:szCs w:val="24"/>
-        </w:rPr>
-        <w:t xml:space="preserve">olgenden wird </w:t>
-      </w:r>
-      <w:r>
-        <w:rPr>
-          <w:rFonts w:ascii="Times New Roman" w:hAnsi="Times New Roman" w:cs="Times New Roman"/>
-          <w:sz w:val="24"/>
-          <w:szCs w:val="24"/>
-        </w:rPr>
-        <w:t>beschrieben</w:t>
-      </w:r>
-      <w:r>
-        <w:rPr>
-          <w:rFonts w:ascii="Times New Roman" w:hAnsi="Times New Roman" w:cs="Times New Roman"/>
-          <w:sz w:val="24"/>
-          <w:szCs w:val="24"/>
-        </w:rPr>
-        <w:t xml:space="preserve">, wie Sie </w:t>
-      </w:r>
-      <w:r>
-        <w:rPr>
-          <w:rFonts w:ascii="Times New Roman" w:hAnsi="Times New Roman" w:cs="Times New Roman"/>
-          <w:sz w:val="24"/>
-          <w:szCs w:val="24"/>
-        </w:rPr>
-        <w:t>für bestimmte Browser dieses Problem beheben können.</w:t>
-      </w:r>
-    </w:p>
-    <w:p>
-      <w:pPr>
-        <w:rPr>
-          <w:rFonts w:ascii="Times New Roman" w:hAnsi="Times New Roman" w:cs="Times New Roman"/>
-          <w:sz w:val="24"/>
-          <w:szCs w:val="24"/>
-          <w:u w:val="single"/>
-        </w:rPr>
-      </w:pPr>
-      <w:r>
-        <w:rPr>
-          <w:rFonts w:ascii="Times New Roman" w:hAnsi="Times New Roman" w:cs="Times New Roman"/>
-          <w:sz w:val="24"/>
-          <w:szCs w:val="24"/>
-          <w:u w:val="single"/>
-        </w:rPr>
-        <w:t>Firefox</w:t>
-      </w:r>
-    </w:p>
-    <w:p>
-      <w:pPr>
-        <w:jc w:val="both"/>
-        <w:rPr>
-          <w:rFonts w:ascii="Times New Roman" w:hAnsi="Times New Roman" w:cs="Times New Roman"/>
-          <w:sz w:val="24"/>
-          <w:szCs w:val="24"/>
-        </w:rPr>
-      </w:pPr>
-      <w:r>
-        <w:rPr>
-          <w:rFonts w:ascii="Times New Roman" w:hAnsi="Times New Roman" w:cs="Times New Roman"/>
-          <w:sz w:val="24"/>
-          <w:szCs w:val="24"/>
-        </w:rPr>
-        <w:t>Öffnen Sie die Konfigurationseinstellungen des Firefox-Bro</w:t>
-      </w:r>
-      <w:r>
-        <w:rPr>
-          <w:rFonts w:ascii="Times New Roman" w:hAnsi="Times New Roman" w:cs="Times New Roman"/>
-          <w:sz w:val="24"/>
-          <w:szCs w:val="24"/>
-        </w:rPr>
-        <w:t xml:space="preserve">wsers indem sie </w:t>
-      </w:r>
-      <w:proofErr w:type="spellStart"/>
-      <w:r>
-        <w:rPr>
-          <w:rFonts w:ascii="Courier New" w:hAnsi="Courier New" w:cs="Courier New"/>
-        </w:rPr>
-        <w:t>about:config</w:t>
-      </w:r>
-      <w:proofErr w:type="spellEnd"/>
-      <w:r>
-        <w:rPr>
-          <w:rFonts w:ascii="Times New Roman" w:hAnsi="Times New Roman" w:cs="Times New Roman"/>
-          <w:sz w:val="24"/>
-          <w:szCs w:val="24"/>
-        </w:rPr>
-        <w:t xml:space="preserve"> in die Suchleiste eintippen. </w:t>
-      </w:r>
-      <w:r>
-        <w:rPr>
-          <w:rFonts w:ascii="Times New Roman" w:hAnsi="Times New Roman" w:cs="Times New Roman"/>
-          <w:sz w:val="24"/>
-          <w:szCs w:val="24"/>
-        </w:rPr>
-        <w:t xml:space="preserve">Damit die Anwendung ausgeführt werden kann, müssen die beiden folgenden Werte auf </w:t>
-      </w:r>
-      <w:proofErr w:type="spellStart"/>
-      <w:r>
-        <w:rPr>
-          <w:rFonts w:ascii="Times New Roman" w:hAnsi="Times New Roman" w:cs="Times New Roman"/>
-          <w:i/>
-          <w:sz w:val="24"/>
-          <w:szCs w:val="24"/>
-        </w:rPr>
         <w:t>false</w:t>
       </w:r>
-      <w:proofErr w:type="spellEnd"/>
       <w:r>
         <w:rPr>
           <w:rFonts w:ascii="Times New Roman" w:hAnsi="Times New Roman" w:cs="Times New Roman"/>
@@ -2061,149 +1962,120 @@
           <w:lang w:val="en-GB"/>
         </w:rPr>
       </w:pPr>
-      <w:proofErr w:type="spellStart"/>
       <w:r>
         <w:rPr>
           <w:rFonts w:ascii="Courier New" w:hAnsi="Courier New" w:cs="Courier New"/>
           <w:lang w:val="en-GB"/>
         </w:rPr>
         <w:lastRenderedPageBreak/>
-        <w:t>privacy.file_unique_origin</w:t>
-      </w:r>
-      <w:proofErr w:type="spellEnd"/>
+        <w:t>privacy.file_unique_origin = false</w:t>
+      </w:r>
       <w:r>
         <w:rPr>
           <w:rFonts w:ascii="Courier New" w:hAnsi="Courier New" w:cs="Courier New"/>
           <w:lang w:val="en-GB"/>
         </w:rPr>
-        <w:t xml:space="preserve"> = false</w:t>
+        <w:br/>
       </w:r>
       <w:r>
         <w:rPr>
           <w:rFonts w:ascii="Courier New" w:hAnsi="Courier New" w:cs="Courier New"/>
           <w:lang w:val="en-GB"/>
         </w:rPr>
-        <w:br/>
-      </w:r>
-      <w:proofErr w:type="spellStart"/>
+        <w:t>security.fileuri.strict_origin_policy = false</w:t>
+      </w:r>
+    </w:p>
+    <w:p>
+      <w:pPr>
+        <w:rPr>
+          <w:rFonts w:ascii="Times New Roman" w:hAnsi="Times New Roman" w:cs="Times New Roman"/>
+          <w:sz w:val="24"/>
+          <w:szCs w:val="24"/>
+          <w:u w:val="single"/>
+        </w:rPr>
+      </w:pPr>
+      <w:r>
+        <w:rPr>
+          <w:rFonts w:ascii="Times New Roman" w:hAnsi="Times New Roman" w:cs="Times New Roman"/>
+          <w:sz w:val="24"/>
+          <w:szCs w:val="24"/>
+          <w:u w:val="single"/>
+        </w:rPr>
+        <w:t>Google Chrome</w:t>
+      </w:r>
+    </w:p>
+    <w:p>
+      <w:pPr>
+        <w:jc w:val="both"/>
+        <w:rPr>
+          <w:rFonts w:ascii="Times New Roman" w:hAnsi="Times New Roman" w:cs="Times New Roman"/>
+          <w:sz w:val="24"/>
+          <w:szCs w:val="24"/>
+        </w:rPr>
+      </w:pPr>
+      <w:r>
+        <w:rPr>
+          <w:rFonts w:ascii="Times New Roman" w:hAnsi="Times New Roman" w:cs="Times New Roman"/>
+          <w:sz w:val="24"/>
+          <w:szCs w:val="24"/>
+        </w:rPr>
+        <w:t>Öf</w:t>
+      </w:r>
+      <w:r>
+        <w:rPr>
+          <w:rFonts w:ascii="Times New Roman" w:hAnsi="Times New Roman" w:cs="Times New Roman"/>
+          <w:sz w:val="24"/>
+          <w:szCs w:val="24"/>
+        </w:rPr>
+        <w:t>fnen Sie den Chrome-Browser über die Eingabeaufforderung (Windows) bzw. das Terminal (Linux), indem Sie dabei jeweils den folgenden Befehl verwenden:</w:t>
+      </w:r>
+    </w:p>
+    <w:p>
+      <w:pPr>
+        <w:rPr>
+          <w:rFonts w:ascii="Times New Roman" w:hAnsi="Times New Roman" w:cs="Times New Roman"/>
+          <w:sz w:val="24"/>
+          <w:szCs w:val="24"/>
+          <w:lang w:val="en-GB"/>
+        </w:rPr>
+      </w:pPr>
+      <w:r>
+        <w:rPr>
+          <w:rFonts w:ascii="Times New Roman" w:hAnsi="Times New Roman" w:cs="Times New Roman"/>
+          <w:sz w:val="24"/>
+          <w:szCs w:val="24"/>
+          <w:lang w:val="en-GB"/>
+        </w:rPr>
+        <w:t xml:space="preserve">Linux: </w:t>
+      </w:r>
       <w:r>
         <w:rPr>
           <w:rFonts w:ascii="Courier New" w:hAnsi="Courier New" w:cs="Courier New"/>
           <w:lang w:val="en-GB"/>
         </w:rPr>
-        <w:t>security.fileuri.strict_origin_policy</w:t>
-      </w:r>
-      <w:proofErr w:type="spellEnd"/>
+        <w:t>google-chrome --allow-file-access-from-files</w:t>
+      </w:r>
       <w:r>
         <w:rPr>
           <w:rFonts w:ascii="Courier New" w:hAnsi="Courier New" w:cs="Courier New"/>
           <w:lang w:val="en-GB"/>
         </w:rPr>
-        <w:t xml:space="preserve"> = false</w:t>
-      </w:r>
-    </w:p>
-    <w:p>
-      <w:pPr>
-        <w:rPr>
-          <w:rFonts w:ascii="Times New Roman" w:hAnsi="Times New Roman" w:cs="Times New Roman"/>
-          <w:sz w:val="24"/>
-          <w:szCs w:val="24"/>
-          <w:u w:val="single"/>
+        <w:br/>
+      </w:r>
+      <w:r>
+        <w:rPr>
+          <w:rFonts w:ascii="Times New Roman" w:hAnsi="Times New Roman" w:cs="Times New Roman"/>
+          <w:sz w:val="24"/>
+          <w:szCs w:val="24"/>
           <w:lang w:val="en-GB"/>
         </w:rPr>
-      </w:pPr>
-      <w:r>
-        <w:rPr>
-          <w:rFonts w:ascii="Times New Roman" w:hAnsi="Times New Roman" w:cs="Times New Roman"/>
-          <w:sz w:val="24"/>
-          <w:szCs w:val="24"/>
-          <w:u w:val="single"/>
-          <w:lang w:val="en-GB"/>
-        </w:rPr>
-        <w:t>Google Chrome</w:t>
-      </w:r>
-    </w:p>
-    <w:p>
-      <w:pPr>
-        <w:jc w:val="both"/>
-        <w:rPr>
-          <w:rFonts w:ascii="Times New Roman" w:hAnsi="Times New Roman" w:cs="Times New Roman"/>
-          <w:sz w:val="24"/>
-          <w:szCs w:val="24"/>
-        </w:rPr>
-      </w:pPr>
-      <w:r>
-        <w:rPr>
-          <w:rFonts w:ascii="Times New Roman" w:hAnsi="Times New Roman" w:cs="Times New Roman"/>
-          <w:sz w:val="24"/>
-          <w:szCs w:val="24"/>
-        </w:rPr>
-        <w:t>Öf</w:t>
-      </w:r>
-      <w:r>
-        <w:rPr>
-          <w:rFonts w:ascii="Times New Roman" w:hAnsi="Times New Roman" w:cs="Times New Roman"/>
-          <w:sz w:val="24"/>
-          <w:szCs w:val="24"/>
-        </w:rPr>
-        <w:t>fnen Sie den Chrome-Browser über die Eingabeaufforderung (Windows) bzw. das Terminal (Linux), indem Sie dabei jeweils den folgenden Befehl verwenden:</w:t>
-      </w:r>
-    </w:p>
-    <w:p>
-      <w:pPr>
-        <w:rPr>
-          <w:rFonts w:ascii="Times New Roman" w:hAnsi="Times New Roman" w:cs="Times New Roman"/>
-          <w:sz w:val="24"/>
-          <w:szCs w:val="24"/>
-          <w:lang w:val="en-GB"/>
-        </w:rPr>
-      </w:pPr>
-      <w:r>
-        <w:rPr>
-          <w:rFonts w:ascii="Times New Roman" w:hAnsi="Times New Roman" w:cs="Times New Roman"/>
-          <w:sz w:val="24"/>
-          <w:szCs w:val="24"/>
-          <w:lang w:val="en-GB"/>
-        </w:rPr>
-        <w:t xml:space="preserve">Linux: </w:t>
-      </w:r>
-      <w:proofErr w:type="spellStart"/>
+        <w:t xml:space="preserve">Windows: </w:t>
+      </w:r>
       <w:r>
         <w:rPr>
           <w:rFonts w:ascii="Courier New" w:hAnsi="Courier New" w:cs="Courier New"/>
           <w:lang w:val="en-GB"/>
         </w:rPr>
-        <w:t>google</w:t>
-      </w:r>
-      <w:proofErr w:type="spellEnd"/>
-      <w:r>
-        <w:rPr>
-          <w:rFonts w:ascii="Courier New" w:hAnsi="Courier New" w:cs="Courier New"/>
-          <w:lang w:val="en-GB"/>
-        </w:rPr>
-        <w:t>-chrome --allow-file-access-from-files</w:t>
-      </w:r>
-      <w:r>
-        <w:rPr>
-          <w:rFonts w:ascii="Courier New" w:hAnsi="Courier New" w:cs="Courier New"/>
-          <w:lang w:val="en-GB"/>
-        </w:rPr>
-        <w:br/>
-      </w:r>
-      <w:r>
-        <w:rPr>
-          <w:rFonts w:ascii="Times New Roman" w:hAnsi="Times New Roman" w:cs="Times New Roman"/>
-          <w:sz w:val="24"/>
-          <w:szCs w:val="24"/>
-          <w:lang w:val="en-GB"/>
-        </w:rPr>
-        <w:t xml:space="preserve">Windows: </w:t>
-      </w:r>
-      <w:r>
-        <w:rPr>
-          <w:rFonts w:ascii="Courier New" w:hAnsi="Courier New" w:cs="Courier New"/>
-          <w:lang w:val="en-GB"/>
-        </w:rPr>
         <w:t>start chrome --allow-file-access-from-files</w:t>
       </w:r>
     </w:p>
@@ -2233,7 +2105,6 @@
           <w:sz w:val="24"/>
           <w:szCs w:val="24"/>
           <w:u w:val="single"/>
-          <w:lang w:val="en-GB"/>
         </w:rPr>
       </w:pPr>
       <w:r>
@@ -2242,7 +2113,6 @@
           <w:sz w:val="24"/>
           <w:szCs w:val="24"/>
           <w:u w:val="single"/>
-          <w:lang w:val="en-GB"/>
         </w:rPr>
         <w:t>Microsoft Edge</w:t>
       </w:r>
@@ -2262,15 +2132,47 @@
           <w:sz w:val="24"/>
           <w:szCs w:val="24"/>
         </w:rPr>
-        <w:t>Gehen Sie nach den</w:t>
-      </w:r>
-      <w:r>
-        <w:rPr>
-          <w:rFonts w:ascii="Times New Roman" w:hAnsi="Times New Roman" w:cs="Times New Roman"/>
-          <w:sz w:val="24"/>
-          <w:szCs w:val="24"/>
-        </w:rPr>
-        <w:t>selben Schritten vor, wie für Google Chrome, nutzen Sie jedoch stattdessen die folgenden Befehle:</w:t>
+        <w:t xml:space="preserve">Wie bei Chrome, müssen Sie eine neue Sitzung erstellen. </w:t>
+      </w:r>
+      <w:r>
+        <w:rPr>
+          <w:rFonts w:ascii="Times New Roman" w:hAnsi="Times New Roman" w:cs="Times New Roman"/>
+          <w:sz w:val="24"/>
+          <w:szCs w:val="24"/>
+        </w:rPr>
+        <w:t>Öffnen Sie als Administrator</w:t>
+      </w:r>
+      <w:r>
+        <w:rPr>
+          <w:rFonts w:ascii="Times New Roman" w:hAnsi="Times New Roman" w:cs="Times New Roman"/>
+          <w:sz w:val="24"/>
+          <w:szCs w:val="24"/>
+        </w:rPr>
+        <w:t xml:space="preserve"> die Eingabeaufforderung bzw. das</w:t>
+      </w:r>
+      <w:r>
+        <w:rPr>
+          <w:rFonts w:ascii="Times New Roman" w:hAnsi="Times New Roman" w:cs="Times New Roman"/>
+          <w:sz w:val="24"/>
+          <w:szCs w:val="24"/>
+        </w:rPr>
+        <w:t xml:space="preserve"> Terminal</w:t>
+      </w:r>
+      <w:r>
+        <w:rPr>
+          <w:rFonts w:ascii="Times New Roman" w:hAnsi="Times New Roman" w:cs="Times New Roman"/>
+          <w:sz w:val="24"/>
+          <w:szCs w:val="24"/>
+        </w:rPr>
+        <w:t xml:space="preserve"> und führen Sie den folgenden Befehl aus</w:t>
+      </w:r>
+      <w:r>
+        <w:rPr>
+          <w:rFonts w:ascii="Times New Roman" w:hAnsi="Times New Roman" w:cs="Times New Roman"/>
+          <w:sz w:val="24"/>
+          <w:szCs w:val="24"/>
+        </w:rPr>
+        <w:t>:</w:t>
       </w:r>
     </w:p>
     <w:p>
@@ -2299,49 +2201,84 @@
         </w:rPr>
         <w:t xml:space="preserve"> </w:t>
       </w:r>
-      <w:proofErr w:type="spellStart"/>
       <w:r>
         <w:rPr>
           <w:sz w:val="22"/>
           <w:szCs w:val="22"/>
           <w:lang w:val="en-GB"/>
         </w:rPr>
-        <w:t>microsoft</w:t>
-      </w:r>
-      <w:proofErr w:type="spellEnd"/>
-      <w:r>
-        <w:rPr>
-          <w:sz w:val="22"/>
-          <w:szCs w:val="22"/>
-          <w:lang w:val="en-GB"/>
-        </w:rPr>
-        <w:t>-edge --allow-file-access-from-files</w:t>
-      </w:r>
-    </w:p>
-    <w:p>
-      <w:pPr>
-        <w:rPr>
-          <w:rFonts w:ascii="Times New Roman" w:hAnsi="Times New Roman" w:cs="Times New Roman"/>
-          <w:sz w:val="24"/>
-          <w:szCs w:val="24"/>
-          <w:lang w:val="en-GB"/>
-        </w:rPr>
-      </w:pPr>
-      <w:r>
-        <w:rPr>
-          <w:rFonts w:ascii="Times New Roman" w:hAnsi="Times New Roman" w:cs="Times New Roman"/>
-          <w:sz w:val="24"/>
-          <w:szCs w:val="24"/>
-          <w:lang w:val="en-GB"/>
-        </w:rPr>
-        <w:t xml:space="preserve">Windows: </w:t>
-      </w:r>
-      <w:r>
+        <w:t>microsoft-edge --allow-file-access-from-files</w:t>
+      </w:r>
+    </w:p>
+    <w:p>
+      <w:pPr>
         <w:rPr>
           <w:rFonts w:ascii="Courier New" w:hAnsi="Courier New" w:cs="Courier New"/>
           <w:lang w:val="en-GB"/>
         </w:rPr>
-        <w:t>start chrome --allow-file-access-from-files</w:t>
+      </w:pPr>
+      <w:r>
+        <w:rPr>
+          <w:rFonts w:ascii="Times New Roman" w:hAnsi="Times New Roman" w:cs="Times New Roman"/>
+          <w:sz w:val="24"/>
+          <w:szCs w:val="24"/>
+          <w:lang w:val="en-GB"/>
+        </w:rPr>
+        <w:t xml:space="preserve">Windows: </w:t>
+      </w:r>
+      <w:r>
+        <w:rPr>
+          <w:rFonts w:ascii="Courier New" w:hAnsi="Courier New" w:cs="Courier New"/>
+          <w:lang w:val="en-GB"/>
+        </w:rPr>
+        <w:t xml:space="preserve">start </w:t>
+      </w:r>
+      <w:r>
+        <w:rPr>
+          <w:rFonts w:ascii="Courier New" w:hAnsi="Courier New" w:cs="Courier New"/>
+          <w:lang w:val="en-GB"/>
+        </w:rPr>
+        <w:t>msedge</w:t>
+      </w:r>
+      <w:r>
+        <w:rPr>
+          <w:rFonts w:ascii="Courier New" w:hAnsi="Courier New" w:cs="Courier New"/>
+          <w:lang w:val="en-GB"/>
+        </w:rPr>
+        <w:t xml:space="preserve"> --allow-file-access-from-files</w:t>
+      </w:r>
+    </w:p>
+    <w:p>
+      <w:pPr>
+        <w:rPr>
+          <w:rFonts w:ascii="Times New Roman" w:hAnsi="Times New Roman" w:cs="Times New Roman"/>
+          <w:sz w:val="24"/>
+          <w:szCs w:val="24"/>
+        </w:rPr>
+      </w:pPr>
+      <w:r>
+        <w:rPr>
+          <w:rFonts w:ascii="Times New Roman" w:hAnsi="Times New Roman" w:cs="Times New Roman"/>
+          <w:sz w:val="24"/>
+          <w:szCs w:val="24"/>
+        </w:rPr>
+        <w:t>Starten Sie nu</w:t>
+      </w:r>
+      <w:r>
+        <w:rPr>
+          <w:rFonts w:ascii="Times New Roman" w:hAnsi="Times New Roman" w:cs="Times New Roman"/>
+          <w:sz w:val="24"/>
+          <w:szCs w:val="24"/>
+        </w:rPr>
+        <w:t xml:space="preserve">n </w:t>
+      </w:r>
+      <w:r>
+        <w:rPr>
+          <w:rFonts w:ascii="Times New Roman" w:hAnsi="Times New Roman" w:cs="Times New Roman"/>
+          <w:sz w:val="24"/>
+          <w:szCs w:val="24"/>
+        </w:rPr>
+        <w:t>erneut die Anwendung.</w:t>
       </w:r>
     </w:p>
     <w:sectPr>
@@ -2482,21 +2419,7 @@
       <w:rPr>
         <w:lang w:val="en-GB"/>
       </w:rPr>
-      <w:t xml:space="preserve">Stephan </w:t>
-    </w:r>
-    <w:proofErr w:type="spellStart"/>
-    <w:r>
-      <w:rPr>
-        <w:lang w:val="en-GB"/>
-      </w:rPr>
-      <w:t>Olschowsky</w:t>
-    </w:r>
-    <w:proofErr w:type="spellEnd"/>
-    <w:r>
-      <w:rPr>
-        <w:lang w:val="en-GB"/>
-      </w:rPr>
-      <w:t>, Oleksiy Roschanski</w:t>
+      <w:t>Stephan Olschowsky, Oleksiy Roschanski</w:t>
     </w:r>
     <w:r>
       <w:rPr>
@@ -3389,7 +3312,7 @@
 </file>
 
 <file path=customXml/itemProps1.xml><?xml version="1.0" encoding="utf-8"?>
-<ds:datastoreItem xmlns:ds="http://schemas.openxmlformats.org/officeDocument/2006/customXml" ds:itemID="{AD791E6A-1D53-4B9C-AFBB-5868F780B208}">
+<ds:datastoreItem xmlns:ds="http://schemas.openxmlformats.org/officeDocument/2006/customXml" ds:itemID="{6ADF057F-DA63-4FF7-A025-1F555B1C2185}">
   <ds:schemaRefs>
     <ds:schemaRef ds:uri="http://schemas.openxmlformats.org/officeDocument/2006/bibliography"/>
   </ds:schemaRefs>

</xml_diff>